<commit_message>
add text to 契約範本
</commit_message>
<xml_diff>
--- a/frontend/src/廠商投標表單/[一般工程]工程採購契約-工程會113.12.26版-114.1.9修.docx
+++ b/frontend/src/廠商投標表單/[一般工程]工程採購契約-工程會113.12.26版-114.1.9修.docx
@@ -727,7 +727,29 @@
           <w:p>
             <w:pPr>
               <w:spacing w:line="240" w:lineRule="atLeast"/>
-              <w:jc w:val="center"/>
+              <w:jc w:val="right"/>
+              <w:rPr>
+                <w:color w:val="FF0000"/>
+                <w:sz w:val="16"/>
+                <w:szCs w:val="16"/>
+              </w:rPr>
+            </w:pPr>
+          </w:p>
+          <w:p>
+            <w:pPr>
+              <w:spacing w:line="240" w:lineRule="atLeast"/>
+              <w:jc w:val="right"/>
+              <w:rPr>
+                <w:color w:val="FF0000"/>
+                <w:sz w:val="16"/>
+                <w:szCs w:val="16"/>
+              </w:rPr>
+            </w:pPr>
+          </w:p>
+          <w:p>
+            <w:pPr>
+              <w:spacing w:line="240" w:lineRule="atLeast"/>
+              <w:jc w:val="right"/>
               <w:rPr>
                 <w:b/>
                 <w:bCs/>
@@ -735,6 +757,15 @@
                 <w:szCs w:val="36"/>
               </w:rPr>
             </w:pPr>
+            <w:r>
+              <w:rPr>
+                <w:rFonts w:hint="eastAsia"/>
+                <w:color w:val="FF0000"/>
+                <w:sz w:val="16"/>
+                <w:szCs w:val="16"/>
+              </w:rPr>
+              <w:t>(請以零、壹、貳、參、肆、伍、陸、柒、捌、玖大寫數目字填寫)</w:t>
+            </w:r>
           </w:p>
         </w:tc>
       </w:tr>
@@ -876,6 +907,8 @@
           <w:szCs w:val="36"/>
         </w:rPr>
       </w:pPr>
+      <w:bookmarkStart w:id="0" w:name="_GoBack"/>
+      <w:bookmarkEnd w:id="0"/>
     </w:p>
     <w:p>
       <w:pPr>
@@ -2942,6 +2975,58 @@
           <w:szCs w:val="28"/>
           <w:u w:val="single"/>
         </w:rPr>
+        <w:t>一般日期範圍</w:t>
+      </w:r>
+      <w:r>
+        <w:rPr>
+          <w:rFonts w:hint="eastAsia"/>
+          <w:color w:val="FF0000"/>
+          <w:szCs w:val="28"/>
+          <w:u w:val="single"/>
+        </w:rPr>
+        <w:t>%%</w:t>
+      </w:r>
+      <w:r>
+        <w:rPr>
+          <w:rFonts w:hint="eastAsia"/>
+          <w:color w:val="FF0000"/>
+          <w:szCs w:val="28"/>
+        </w:rPr>
+        <w:t>日內開工，並於開工之日起</w:t>
+      </w:r>
+      <w:r>
+        <w:rPr>
+          <w:rFonts w:hint="eastAsia"/>
+          <w:color w:val="FF0000"/>
+          <w:szCs w:val="28"/>
+        </w:rPr>
+        <w:t xml:space="preserve"> </w:t>
+      </w:r>
+      <w:r>
+        <w:rPr>
+          <w:rFonts w:hint="eastAsia"/>
+          <w:color w:val="FF0000"/>
+          <w:szCs w:val="28"/>
+          <w:u w:val="single"/>
+        </w:rPr>
+        <w:t xml:space="preserve"> </w:t>
+      </w:r>
+      <w:r>
+        <w:rPr>
+          <w:rFonts w:hint="eastAsia"/>
+          <w:color w:val="FF0000"/>
+          <w:szCs w:val="28"/>
+          <w:u w:val="single"/>
+        </w:rPr>
+        <w:t>%%</w:t>
+      </w:r>
+      <w:r>
+        <w:rPr>
+          <w:rFonts w:hint="eastAsia"/>
+          <w:color w:val="FF0000"/>
+          <w:szCs w:val="28"/>
+          <w:u w:val="single"/>
+        </w:rPr>
         <w:t>一般</w:t>
       </w:r>
       <w:r>
@@ -2951,7 +3036,7 @@
           <w:szCs w:val="28"/>
           <w:u w:val="single"/>
         </w:rPr>
-        <w:t>日期範圍</w:t>
+        <w:t>工期%%</w:t>
       </w:r>
       <w:r>
         <w:rPr>
@@ -2960,7 +3045,7 @@
           <w:szCs w:val="28"/>
           <w:u w:val="single"/>
         </w:rPr>
-        <w:t>%%</w:t>
+        <w:t xml:space="preserve">  </w:t>
       </w:r>
       <w:r>
         <w:rPr>
@@ -2968,71 +3053,8 @@
           <w:color w:val="FF0000"/>
           <w:szCs w:val="28"/>
         </w:rPr>
-        <w:t>日內開工，並於開工之日起</w:t>
-      </w:r>
-      <w:r>
-        <w:rPr>
-          <w:rFonts w:hint="eastAsia"/>
-          <w:color w:val="FF0000"/>
-          <w:szCs w:val="28"/>
-        </w:rPr>
-        <w:t xml:space="preserve"> </w:t>
-      </w:r>
-      <w:r>
-        <w:rPr>
-          <w:rFonts w:hint="eastAsia"/>
-          <w:color w:val="FF0000"/>
-          <w:szCs w:val="28"/>
-          <w:u w:val="single"/>
-        </w:rPr>
-        <w:t xml:space="preserve"> </w:t>
-      </w:r>
-      <w:r>
-        <w:rPr>
-          <w:rFonts w:hint="eastAsia"/>
-          <w:color w:val="FF0000"/>
-          <w:szCs w:val="28"/>
-          <w:u w:val="single"/>
-        </w:rPr>
-        <w:t>%%</w:t>
-      </w:r>
-      <w:r>
-        <w:rPr>
-          <w:rFonts w:hint="eastAsia"/>
-          <w:color w:val="FF0000"/>
-          <w:szCs w:val="28"/>
-          <w:u w:val="single"/>
-        </w:rPr>
-        <w:t>一般</w:t>
-      </w:r>
-      <w:r>
-        <w:rPr>
-          <w:rFonts w:hint="eastAsia"/>
-          <w:color w:val="FF0000"/>
-          <w:szCs w:val="28"/>
-          <w:u w:val="single"/>
-        </w:rPr>
-        <w:t>工期%%</w:t>
-      </w:r>
-      <w:r>
-        <w:rPr>
-          <w:rFonts w:hint="eastAsia"/>
-          <w:color w:val="FF0000"/>
-          <w:szCs w:val="28"/>
-          <w:u w:val="single"/>
-        </w:rPr>
-        <w:t xml:space="preserve">  </w:t>
-      </w:r>
-      <w:r>
-        <w:rPr>
-          <w:rFonts w:hint="eastAsia"/>
-          <w:color w:val="FF0000"/>
-          <w:szCs w:val="28"/>
-        </w:rPr>
         <w:t>日內竣工。</w:t>
       </w:r>
-      <w:bookmarkStart w:id="0" w:name="_GoBack"/>
-      <w:bookmarkEnd w:id="0"/>
     </w:p>
     <w:p>
       <w:pPr>
@@ -8534,12 +8556,12 @@
       </w:r>
       <w:smartTag w:uri="urn:schemas-microsoft-com:office:smarttags" w:element="chmetcnv">
         <w:smartTagPr>
+          <w:attr w:name="UnitName" w:val="公尺"/>
+          <w:attr w:name="SourceValue" w:val="20"/>
+          <w:attr w:name="HasSpace" w:val="False"/>
+          <w:attr w:name="Negative" w:val="False"/>
+          <w:attr w:name="NumberType" w:val="1"/>
           <w:attr w:name="TCSC" w:val="0"/>
-          <w:attr w:name="NumberType" w:val="1"/>
-          <w:attr w:name="Negative" w:val="False"/>
-          <w:attr w:name="HasSpace" w:val="False"/>
-          <w:attr w:name="SourceValue" w:val="20"/>
-          <w:attr w:name="UnitName" w:val="公尺"/>
         </w:smartTagPr>
         <w:r>
           <w:rPr>
@@ -8617,12 +8639,12 @@
       </w:r>
       <w:smartTag w:uri="urn:schemas-microsoft-com:office:smarttags" w:element="chmetcnv">
         <w:smartTagPr>
+          <w:attr w:name="UnitName" w:val="公斤"/>
+          <w:attr w:name="SourceValue" w:val="75"/>
+          <w:attr w:name="HasSpace" w:val="False"/>
+          <w:attr w:name="Negative" w:val="False"/>
+          <w:attr w:name="NumberType" w:val="1"/>
           <w:attr w:name="TCSC" w:val="0"/>
-          <w:attr w:name="NumberType" w:val="1"/>
-          <w:attr w:name="Negative" w:val="False"/>
-          <w:attr w:name="HasSpace" w:val="False"/>
-          <w:attr w:name="SourceValue" w:val="75"/>
-          <w:attr w:name="UnitName" w:val="公斤"/>
         </w:smartTagPr>
         <w:r>
           <w:rPr>
@@ -8683,12 +8705,12 @@
       </w:r>
       <w:smartTag w:uri="urn:schemas-microsoft-com:office:smarttags" w:element="chmetcnv">
         <w:smartTagPr>
+          <w:attr w:name="UnitName" w:val="公尺"/>
+          <w:attr w:name="SourceValue" w:val="1.5"/>
+          <w:attr w:name="HasSpace" w:val="False"/>
+          <w:attr w:name="Negative" w:val="False"/>
+          <w:attr w:name="NumberType" w:val="1"/>
           <w:attr w:name="TCSC" w:val="0"/>
-          <w:attr w:name="NumberType" w:val="1"/>
-          <w:attr w:name="Negative" w:val="False"/>
-          <w:attr w:name="HasSpace" w:val="False"/>
-          <w:attr w:name="SourceValue" w:val="1.5"/>
-          <w:attr w:name="UnitName" w:val="公尺"/>
         </w:smartTagPr>
         <w:r>
           <w:rPr>
@@ -9508,11 +9530,11 @@
       </w:r>
       <w:smartTag w:uri="urn:schemas-microsoft-com:office:smarttags" w:element="chsdate">
         <w:smartTagPr>
+          <w:attr w:name="IsROCDate" w:val="False"/>
+          <w:attr w:name="IsLunarDate" w:val="False"/>
+          <w:attr w:name="Day" w:val="30"/>
+          <w:attr w:name="Month" w:val="12"/>
           <w:attr w:name="Year" w:val="1899"/>
-          <w:attr w:name="Month" w:val="12"/>
-          <w:attr w:name="Day" w:val="30"/>
-          <w:attr w:name="IsLunarDate" w:val="False"/>
-          <w:attr w:name="IsROCDate" w:val="False"/>
         </w:smartTagPr>
         <w:r>
           <w:rPr>
@@ -11839,12 +11861,12 @@
       </w:r>
       <w:smartTag w:uri="urn:schemas-microsoft-com:office:smarttags" w:element="chmetcnv">
         <w:smartTagPr>
+          <w:attr w:name="UnitName" w:val="公分"/>
+          <w:attr w:name="SourceValue" w:val="500"/>
+          <w:attr w:name="HasSpace" w:val="False"/>
+          <w:attr w:name="Negative" w:val="False"/>
+          <w:attr w:name="NumberType" w:val="1"/>
           <w:attr w:name="TCSC" w:val="0"/>
-          <w:attr w:name="NumberType" w:val="1"/>
-          <w:attr w:name="Negative" w:val="False"/>
-          <w:attr w:name="HasSpace" w:val="False"/>
-          <w:attr w:name="SourceValue" w:val="500"/>
-          <w:attr w:name="UnitName" w:val="公分"/>
         </w:smartTagPr>
         <w:r>
           <w:rPr>
@@ -11863,12 +11885,12 @@
       </w:r>
       <w:smartTag w:uri="urn:schemas-microsoft-com:office:smarttags" w:element="chmetcnv">
         <w:smartTagPr>
+          <w:attr w:name="UnitName" w:val="公分"/>
+          <w:attr w:name="SourceValue" w:val="320"/>
+          <w:attr w:name="HasSpace" w:val="False"/>
+          <w:attr w:name="Negative" w:val="False"/>
+          <w:attr w:name="NumberType" w:val="1"/>
           <w:attr w:name="TCSC" w:val="0"/>
-          <w:attr w:name="NumberType" w:val="1"/>
-          <w:attr w:name="Negative" w:val="False"/>
-          <w:attr w:name="HasSpace" w:val="False"/>
-          <w:attr w:name="SourceValue" w:val="320"/>
-          <w:attr w:name="UnitName" w:val="公分"/>
         </w:smartTagPr>
         <w:r>
           <w:rPr>
@@ -11887,12 +11909,12 @@
       </w:r>
       <w:smartTag w:uri="urn:schemas-microsoft-com:office:smarttags" w:element="chmetcnv">
         <w:smartTagPr>
+          <w:attr w:name="UnitName" w:val="公分"/>
+          <w:attr w:name="SourceValue" w:val="170"/>
+          <w:attr w:name="HasSpace" w:val="False"/>
+          <w:attr w:name="Negative" w:val="False"/>
+          <w:attr w:name="NumberType" w:val="1"/>
           <w:attr w:name="TCSC" w:val="0"/>
-          <w:attr w:name="NumberType" w:val="1"/>
-          <w:attr w:name="Negative" w:val="False"/>
-          <w:attr w:name="HasSpace" w:val="False"/>
-          <w:attr w:name="SourceValue" w:val="170"/>
-          <w:attr w:name="UnitName" w:val="公分"/>
         </w:smartTagPr>
         <w:r>
           <w:rPr>
@@ -11911,12 +11933,12 @@
       </w:r>
       <w:smartTag w:uri="urn:schemas-microsoft-com:office:smarttags" w:element="chmetcnv">
         <w:smartTagPr>
+          <w:attr w:name="UnitName" w:val="公分"/>
+          <w:attr w:name="SourceValue" w:val="120"/>
+          <w:attr w:name="HasSpace" w:val="False"/>
+          <w:attr w:name="Negative" w:val="False"/>
+          <w:attr w:name="NumberType" w:val="1"/>
           <w:attr w:name="TCSC" w:val="0"/>
-          <w:attr w:name="NumberType" w:val="1"/>
-          <w:attr w:name="Negative" w:val="False"/>
-          <w:attr w:name="HasSpace" w:val="False"/>
-          <w:attr w:name="SourceValue" w:val="120"/>
-          <w:attr w:name="UnitName" w:val="公分"/>
         </w:smartTagPr>
         <w:r>
           <w:rPr>
@@ -11935,12 +11957,12 @@
       </w:r>
       <w:smartTag w:uri="urn:schemas-microsoft-com:office:smarttags" w:element="chmetcnv">
         <w:smartTagPr>
+          <w:attr w:name="UnitName" w:val="公分"/>
+          <w:attr w:name="SourceValue" w:val="75"/>
+          <w:attr w:name="HasSpace" w:val="False"/>
+          <w:attr w:name="Negative" w:val="False"/>
+          <w:attr w:name="NumberType" w:val="1"/>
           <w:attr w:name="TCSC" w:val="0"/>
-          <w:attr w:name="NumberType" w:val="1"/>
-          <w:attr w:name="Negative" w:val="False"/>
-          <w:attr w:name="HasSpace" w:val="False"/>
-          <w:attr w:name="SourceValue" w:val="75"/>
-          <w:attr w:name="UnitName" w:val="公分"/>
         </w:smartTagPr>
         <w:r>
           <w:rPr>
@@ -16711,11 +16733,11 @@
       </w:r>
       <w:smartTag w:uri="urn:schemas-microsoft-com:office:smarttags" w:element="chsdate">
         <w:smartTagPr>
+          <w:attr w:name="Year" w:val="1899"/>
+          <w:attr w:name="Month" w:val="12"/>
+          <w:attr w:name="Day" w:val="30"/>
+          <w:attr w:name="IsLunarDate" w:val="False"/>
           <w:attr w:name="IsROCDate" w:val="False"/>
-          <w:attr w:name="IsLunarDate" w:val="False"/>
-          <w:attr w:name="Day" w:val="30"/>
-          <w:attr w:name="Month" w:val="12"/>
-          <w:attr w:name="Year" w:val="1899"/>
         </w:smartTagPr>
         <w:r>
           <w:rPr>
@@ -27854,7 +27876,7 @@
 </file>
 
 <file path=customXml/itemProps1.xml><?xml version="1.0" encoding="utf-8"?>
-<ds:datastoreItem xmlns:ds="http://schemas.openxmlformats.org/officeDocument/2006/customXml" ds:itemID="{159486D4-FBF9-4E0D-9275-9DA40E31401B}">
+<ds:datastoreItem xmlns:ds="http://schemas.openxmlformats.org/officeDocument/2006/customXml" ds:itemID="{185CF229-6B57-4493-BBE7-CB3C50425ACE}">
   <ds:schemaRefs>
     <ds:schemaRef ds:uri="http://schemas.openxmlformats.org/officeDocument/2006/bibliography"/>
   </ds:schemaRefs>

</xml_diff>